<commit_message>
update comment et compte rendu
</commit_message>
<xml_diff>
--- a/compte_rendu_tp1.docx
+++ b/compte_rendu_tp1.docx
@@ -298,6 +298,13 @@
     <w:p/>
     <w:sdt>
       <w:sdtPr>
+        <w:rPr>
+          <w:rFonts w:asciiTheme="minorHAnsi" w:eastAsiaTheme="minorHAnsi" w:hAnsiTheme="minorHAnsi" w:cstheme="minorBidi"/>
+          <w:color w:val="auto"/>
+          <w:sz w:val="22"/>
+          <w:szCs w:val="22"/>
+          <w:lang w:eastAsia="en-US"/>
+        </w:rPr>
         <w:id w:val="-10767691"/>
         <w:docPartObj>
           <w:docPartGallery w:val="Table of Contents"/>
@@ -306,13 +313,8 @@
       </w:sdtPr>
       <w:sdtEndPr>
         <w:rPr>
-          <w:rFonts w:asciiTheme="minorHAnsi" w:eastAsiaTheme="minorHAnsi" w:hAnsiTheme="minorHAnsi" w:cstheme="minorBidi"/>
-          <w:b/>
-          <w:bCs/>
-          <w:color w:val="auto"/>
-          <w:sz w:val="22"/>
-          <w:szCs w:val="22"/>
-          <w:lang w:eastAsia="en-US"/>
+          <w:b/>
+          <w:bCs/>
         </w:rPr>
       </w:sdtEndPr>
       <w:sdtContent>
@@ -1188,6 +1190,9 @@
         <w:jc w:val="center"/>
       </w:pPr>
       <w:r>
+        <w:rPr>
+          <w:noProof/>
+        </w:rPr>
         <w:lastRenderedPageBreak/>
         <w:drawing>
           <wp:inline distT="0" distB="0" distL="0" distR="0" wp14:anchorId="2864C61F" wp14:editId="4F413B8B">
@@ -1226,6 +1231,9 @@
         </w:drawing>
       </w:r>
       <w:r>
+        <w:rPr>
+          <w:noProof/>
+        </w:rPr>
         <w:drawing>
           <wp:inline distT="0" distB="0" distL="0" distR="0" wp14:anchorId="777AAB88" wp14:editId="5C1FA7D7">
             <wp:extent cx="2590800" cy="1955476"/>
@@ -1294,24 +1302,21 @@
     <w:p/>
     <w:p>
       <w:r>
-        <w:t>Lors de la lecture, nous avons décidé de séparer ces informations en deux structures.</w:t>
+        <w:t>Lors de la lecture, nous avons décidé de séparer ces informations en deux structures. Une Semaine_t qui contient l'année et le numéro de semaine, l'autre nommé Action_t contient</w:t>
       </w:r>
       <w:r>
         <w:t xml:space="preserve"> </w:t>
       </w:r>
       <w:r>
-        <w:t>Une Semaine_t qui contient l'année et le numéro de semaine, l'autre nommé Action_t contient</w:t>
-      </w:r>
-      <w:r>
-        <w:t xml:space="preserve"> </w:t>
-      </w:r>
-      <w:r>
         <w:t>le jour de la semaine, l'heure de la journée et le nom de l'action.</w:t>
       </w:r>
     </w:p>
     <w:p/>
     <w:p>
       <w:r>
+        <w:rPr>
+          <w:noProof/>
+        </w:rPr>
         <w:drawing>
           <wp:inline distT="0" distB="0" distL="0" distR="0" wp14:anchorId="5BB955ED" wp14:editId="35BB0B6A">
             <wp:extent cx="5760720" cy="1194435"/>
@@ -1351,6 +1356,9 @@
     </w:p>
     <w:p>
       <w:r>
+        <w:rPr>
+          <w:noProof/>
+        </w:rPr>
         <w:lastRenderedPageBreak/>
         <w:drawing>
           <wp:inline distT="0" distB="0" distL="0" distR="0" wp14:anchorId="02FD0AA7" wp14:editId="364EB338">
@@ -1459,14 +1467,7 @@
           <w:b/>
           <w:bCs/>
         </w:rPr>
-        <w:t>en plus clair et en plus gros</w:t>
-      </w:r>
-      <w:r>
-        <w:rPr>
-          <w:b/>
-          <w:bCs/>
-        </w:rPr>
-        <w:t> :</w:t>
+        <w:t>en plus clair et en plus gros :</w:t>
       </w:r>
       <w:r>
         <w:rPr>
@@ -1481,6 +1482,9 @@
     <w:p/>
     <w:p>
       <w:r>
+        <w:rPr>
+          <w:noProof/>
+        </w:rPr>
         <w:drawing>
           <wp:inline distT="0" distB="0" distL="0" distR="0" wp14:anchorId="77EB4DB1" wp14:editId="48BA55BB">
             <wp:extent cx="5760720" cy="1916430"/>
@@ -1539,6 +1543,9 @@
     <w:p/>
     <w:p>
       <w:r>
+        <w:rPr>
+          <w:noProof/>
+        </w:rPr>
         <w:drawing>
           <wp:inline distT="0" distB="0" distL="0" distR="0" wp14:anchorId="23289AF6" wp14:editId="271D3CF0">
             <wp:extent cx="5760720" cy="1657985"/>
@@ -1591,23 +1598,7 @@
           <w:bCs/>
           <w:u w:val="single"/>
         </w:rPr>
-        <w:t xml:space="preserve">Figure </w:t>
-      </w:r>
-      <w:r>
-        <w:rPr>
-          <w:b/>
-          <w:bCs/>
-          <w:u w:val="single"/>
-        </w:rPr>
-        <w:t>4</w:t>
-      </w:r>
-      <w:r>
-        <w:rPr>
-          <w:b/>
-          <w:bCs/>
-          <w:u w:val="single"/>
-        </w:rPr>
-        <w:t> : structure de données semaine et action</w:t>
+        <w:t>Figure 4 : structure de données semaine et action</w:t>
       </w:r>
     </w:p>
     <w:p/>
@@ -1666,6 +1657,7 @@
         <w:rPr>
           <w:b/>
           <w:bCs/>
+          <w:noProof/>
         </w:rPr>
         <w:drawing>
           <wp:inline distT="0" distB="0" distL="0" distR="0" wp14:anchorId="23E7D9EF" wp14:editId="10A05B7A">
@@ -1923,10 +1915,10 @@
       </w:pPr>
       <w:r>
         <w:drawing>
-          <wp:inline distT="0" distB="0" distL="0" distR="0" wp14:anchorId="603F0BCE" wp14:editId="35852EAD">
-            <wp:extent cx="4637922" cy="1737176"/>
-            <wp:effectExtent l="0" t="0" r="0" b="0"/>
-            <wp:docPr id="20" name="Image 20" descr="Une image contenant texte&#10;&#10;Description générée automatiquement"/>
+          <wp:inline distT="0" distB="0" distL="0" distR="0" wp14:anchorId="59DC4642" wp14:editId="42F0F042">
+            <wp:extent cx="4987636" cy="1595472"/>
+            <wp:effectExtent l="0" t="0" r="3810" b="5080"/>
+            <wp:docPr id="3" name="Image 3" descr="Une image contenant texte&#10;&#10;Description générée automatiquement"/>
             <wp:cNvGraphicFramePr>
               <a:graphicFrameLocks xmlns:a="http://schemas.openxmlformats.org/drawingml/2006/main" noChangeAspect="1"/>
             </wp:cNvGraphicFramePr>
@@ -1934,7 +1926,7 @@
               <a:graphicData uri="http://schemas.openxmlformats.org/drawingml/2006/picture">
                 <pic:pic xmlns:pic="http://schemas.openxmlformats.org/drawingml/2006/picture">
                   <pic:nvPicPr>
-                    <pic:cNvPr id="20" name="Image 20" descr="Une image contenant texte&#10;&#10;Description générée automatiquement"/>
+                    <pic:cNvPr id="3" name="Image 3" descr="Une image contenant texte&#10;&#10;Description générée automatiquement"/>
                     <pic:cNvPicPr/>
                   </pic:nvPicPr>
                   <pic:blipFill>
@@ -1946,7 +1938,7 @@
                   <pic:spPr>
                     <a:xfrm>
                       <a:off x="0" y="0"/>
-                      <a:ext cx="4649560" cy="1741535"/>
+                      <a:ext cx="5006194" cy="1601408"/>
                     </a:xfrm>
                     <a:prstGeom prst="rect">
                       <a:avLst/>
@@ -1995,6 +1987,9 @@
         <w:jc w:val="center"/>
       </w:pPr>
       <w:r>
+        <w:rPr>
+          <w:noProof/>
+        </w:rPr>
         <w:drawing>
           <wp:inline distT="0" distB="0" distL="0" distR="0" wp14:anchorId="59EE5EB8" wp14:editId="358CBA62">
             <wp:extent cx="3539980" cy="1589378"/>
@@ -2102,6 +2097,260 @@
         <w:t xml:space="preserve">des données jusqu’à ce que ce soit un entier. </w:t>
       </w:r>
     </w:p>
+    <w:p/>
+    <w:p>
+      <w:r>
+        <w:lastRenderedPageBreak/>
+        <w:t xml:space="preserve">Dans le cas où l’utilisateur doit par exemple rentrer un motif en ligne de commande, ou l’année, le numéro de semaine ou l’heure d’une action à supprimer. Si l’utilisateur rentrait un nombre de caractère supérieur à la taille de la chaîne de caractère prévue et que l’on récupère la </w:t>
+      </w:r>
+      <w:r>
+        <w:t>chaîne</w:t>
+      </w:r>
+      <w:r>
+        <w:t xml:space="preserve"> de caractère avec un </w:t>
+      </w:r>
+      <w:proofErr w:type="spellStart"/>
+      <w:r>
+        <w:t>scanf</w:t>
+      </w:r>
+      <w:proofErr w:type="spellEnd"/>
+      <w:r>
+        <w:t xml:space="preserve"> </w:t>
+      </w:r>
+      <w:r>
+        <w:t xml:space="preserve">cela engendrait un </w:t>
+      </w:r>
+      <w:r>
+        <w:rPr>
+          <w:b/>
+          <w:bCs/>
+        </w:rPr>
+        <w:t>dépassement de tampon</w:t>
+      </w:r>
+      <w:r>
+        <w:rPr>
+          <w:b/>
+          <w:bCs/>
+        </w:rPr>
+        <w:t xml:space="preserve">. </w:t>
+      </w:r>
+      <w:r>
+        <w:t xml:space="preserve">Cela provoque ce que l’on appelle un « Buffer </w:t>
+      </w:r>
+      <w:proofErr w:type="spellStart"/>
+      <w:r>
+        <w:t>Overflow</w:t>
+      </w:r>
+      <w:proofErr w:type="spellEnd"/>
+      <w:r>
+        <w:t xml:space="preserve"> ». </w:t>
+      </w:r>
+    </w:p>
+    <w:p>
+      <w:r>
+        <w:t xml:space="preserve">Nous avons donc utilisé la fonction </w:t>
+      </w:r>
+      <w:proofErr w:type="spellStart"/>
+      <w:r>
+        <w:t>fgets</w:t>
+      </w:r>
+      <w:proofErr w:type="spellEnd"/>
+      <w:r>
+        <w:t xml:space="preserve"> pour récupérer les données. </w:t>
+      </w:r>
+      <w:r>
+        <w:t>Nous avons créé deux fonctions qui permettent de récupérer un nombre précis de caractères et de vider le buffer.</w:t>
+      </w:r>
+    </w:p>
+    <w:p>
+      <w:r>
+        <w:drawing>
+          <wp:inline distT="0" distB="0" distL="0" distR="0" wp14:anchorId="67F1F98A" wp14:editId="6D28F085">
+            <wp:extent cx="5760720" cy="3526155"/>
+            <wp:effectExtent l="0" t="0" r="0" b="0"/>
+            <wp:docPr id="9" name="Image 9" descr="Une image contenant texte&#10;&#10;Description générée automatiquement"/>
+            <wp:cNvGraphicFramePr>
+              <a:graphicFrameLocks xmlns:a="http://schemas.openxmlformats.org/drawingml/2006/main" noChangeAspect="1"/>
+            </wp:cNvGraphicFramePr>
+            <a:graphic xmlns:a="http://schemas.openxmlformats.org/drawingml/2006/main">
+              <a:graphicData uri="http://schemas.openxmlformats.org/drawingml/2006/picture">
+                <pic:pic xmlns:pic="http://schemas.openxmlformats.org/drawingml/2006/picture">
+                  <pic:nvPicPr>
+                    <pic:cNvPr id="9" name="Image 9" descr="Une image contenant texte&#10;&#10;Description générée automatiquement"/>
+                    <pic:cNvPicPr/>
+                  </pic:nvPicPr>
+                  <pic:blipFill>
+                    <a:blip r:embed="rId16"/>
+                    <a:stretch>
+                      <a:fillRect/>
+                    </a:stretch>
+                  </pic:blipFill>
+                  <pic:spPr>
+                    <a:xfrm>
+                      <a:off x="0" y="0"/>
+                      <a:ext cx="5760720" cy="3526155"/>
+                    </a:xfrm>
+                    <a:prstGeom prst="rect">
+                      <a:avLst/>
+                    </a:prstGeom>
+                  </pic:spPr>
+                </pic:pic>
+              </a:graphicData>
+            </a:graphic>
+          </wp:inline>
+        </w:drawing>
+      </w:r>
+    </w:p>
+    <w:p>
+      <w:pPr>
+        <w:jc w:val="center"/>
+        <w:rPr>
+          <w:b/>
+          <w:bCs/>
+          <w:u w:val="single"/>
+        </w:rPr>
+      </w:pPr>
+      <w:r>
+        <w:rPr>
+          <w:b/>
+          <w:bCs/>
+          <w:u w:val="single"/>
+        </w:rPr>
+        <w:t>Figure</w:t>
+      </w:r>
+      <w:r>
+        <w:rPr>
+          <w:b/>
+          <w:bCs/>
+          <w:u w:val="single"/>
+        </w:rPr>
+        <w:t xml:space="preserve"> 8</w:t>
+      </w:r>
+      <w:r>
+        <w:rPr>
+          <w:b/>
+          <w:bCs/>
+          <w:u w:val="single"/>
+        </w:rPr>
+        <w:t xml:space="preserve"> : </w:t>
+      </w:r>
+      <w:r>
+        <w:rPr>
+          <w:b/>
+          <w:bCs/>
+          <w:u w:val="single"/>
+        </w:rPr>
+        <w:t>Fonction de lecture de l’entrée standard</w:t>
+      </w:r>
+    </w:p>
+    <w:p>
+      <w:r>
+        <w:t xml:space="preserve">La fonction ci-dessus lit les données pour la longueur donnée. Elle remplace ensuite le « \n » par « \0 » </w:t>
+      </w:r>
+    </w:p>
+    <w:p>
+      <w:r>
+        <w:drawing>
+          <wp:inline distT="0" distB="0" distL="0" distR="0" wp14:anchorId="04CE90BC" wp14:editId="3344F52E">
+            <wp:extent cx="5760720" cy="1278890"/>
+            <wp:effectExtent l="0" t="0" r="0" b="0"/>
+            <wp:docPr id="10" name="Image 10" descr="Une image contenant texte&#10;&#10;Description générée automatiquement"/>
+            <wp:cNvGraphicFramePr>
+              <a:graphicFrameLocks xmlns:a="http://schemas.openxmlformats.org/drawingml/2006/main" noChangeAspect="1"/>
+            </wp:cNvGraphicFramePr>
+            <a:graphic xmlns:a="http://schemas.openxmlformats.org/drawingml/2006/main">
+              <a:graphicData uri="http://schemas.openxmlformats.org/drawingml/2006/picture">
+                <pic:pic xmlns:pic="http://schemas.openxmlformats.org/drawingml/2006/picture">
+                  <pic:nvPicPr>
+                    <pic:cNvPr id="10" name="Image 10" descr="Une image contenant texte&#10;&#10;Description générée automatiquement"/>
+                    <pic:cNvPicPr/>
+                  </pic:nvPicPr>
+                  <pic:blipFill>
+                    <a:blip r:embed="rId17"/>
+                    <a:stretch>
+                      <a:fillRect/>
+                    </a:stretch>
+                  </pic:blipFill>
+                  <pic:spPr>
+                    <a:xfrm>
+                      <a:off x="0" y="0"/>
+                      <a:ext cx="5760720" cy="1278890"/>
+                    </a:xfrm>
+                    <a:prstGeom prst="rect">
+                      <a:avLst/>
+                    </a:prstGeom>
+                  </pic:spPr>
+                </pic:pic>
+              </a:graphicData>
+            </a:graphic>
+          </wp:inline>
+        </w:drawing>
+      </w:r>
+    </w:p>
+    <w:p>
+      <w:pPr>
+        <w:jc w:val="center"/>
+        <w:rPr>
+          <w:b/>
+          <w:bCs/>
+          <w:u w:val="single"/>
+        </w:rPr>
+      </w:pPr>
+      <w:r>
+        <w:rPr>
+          <w:b/>
+          <w:bCs/>
+          <w:u w:val="single"/>
+        </w:rPr>
+        <w:t>Figure</w:t>
+      </w:r>
+      <w:r>
+        <w:rPr>
+          <w:b/>
+          <w:bCs/>
+          <w:u w:val="single"/>
+        </w:rPr>
+        <w:t xml:space="preserve"> </w:t>
+      </w:r>
+      <w:r>
+        <w:rPr>
+          <w:b/>
+          <w:bCs/>
+          <w:u w:val="single"/>
+        </w:rPr>
+        <w:t>9</w:t>
+      </w:r>
+      <w:r>
+        <w:rPr>
+          <w:b/>
+          <w:bCs/>
+          <w:u w:val="single"/>
+        </w:rPr>
+        <w:t xml:space="preserve"> : </w:t>
+      </w:r>
+      <w:r>
+        <w:rPr>
+          <w:b/>
+          <w:bCs/>
+          <w:u w:val="single"/>
+        </w:rPr>
+        <w:t xml:space="preserve">Fonction </w:t>
+      </w:r>
+      <w:r>
+        <w:rPr>
+          <w:b/>
+          <w:bCs/>
+          <w:u w:val="single"/>
+        </w:rPr>
+        <w:t>qui vide le buffer</w:t>
+      </w:r>
+    </w:p>
+    <w:p/>
+    <w:p>
+      <w:r>
+        <w:t>On vide la suite du buffer pour le pas induire en erreur les instructions suivantes.</w:t>
+      </w:r>
+    </w:p>
     <w:p>
       <w:pPr>
         <w:pStyle w:val="Titre1"/>
@@ -2138,10 +2387,7 @@
     <w:p/>
     <w:p>
       <w:r>
-        <w:t xml:space="preserve"> Nous avons réalisé un MakeFile </w:t>
-      </w:r>
-      <w:r>
-        <w:t xml:space="preserve">qui compile automatiquement et avec plusieurs options, notre code, en tapant </w:t>
+        <w:t xml:space="preserve"> Nous avons réalisé un MakeFile qui compile automatiquement et avec plusieurs options, notre code, en tapant </w:t>
       </w:r>
       <w:proofErr w:type="spellStart"/>
       <w:r>
@@ -2165,6 +2411,9 @@
         <w:jc w:val="center"/>
       </w:pPr>
       <w:r>
+        <w:rPr>
+          <w:noProof/>
+        </w:rPr>
         <w:drawing>
           <wp:inline distT="0" distB="0" distL="0" distR="0" wp14:anchorId="69F082B7" wp14:editId="6EA7391E">
             <wp:extent cx="3524494" cy="3506784"/>
@@ -2181,7 +2430,7 @@
                     <pic:cNvPicPr/>
                   </pic:nvPicPr>
                   <pic:blipFill>
-                    <a:blip r:embed="rId16"/>
+                    <a:blip r:embed="rId18"/>
                     <a:stretch>
                       <a:fillRect/>
                     </a:stretch>
@@ -2279,6 +2528,9 @@
     </w:p>
     <w:p>
       <w:r>
+        <w:rPr>
+          <w:noProof/>
+        </w:rPr>
         <w:drawing>
           <wp:inline distT="0" distB="0" distL="0" distR="0" wp14:anchorId="004C9E25" wp14:editId="2F2B39C1">
             <wp:extent cx="5760720" cy="4381500"/>
@@ -2295,7 +2547,7 @@
                     <pic:cNvPicPr/>
                   </pic:nvPicPr>
                   <pic:blipFill>
-                    <a:blip r:embed="rId17"/>
+                    <a:blip r:embed="rId19"/>
                     <a:stretch>
                       <a:fillRect/>
                     </a:stretch>
@@ -2316,6 +2568,9 @@
         </w:drawing>
       </w:r>
       <w:r>
+        <w:rPr>
+          <w:noProof/>
+        </w:rPr>
         <w:drawing>
           <wp:inline distT="0" distB="0" distL="0" distR="0" wp14:anchorId="4E77B082" wp14:editId="78F8A252">
             <wp:extent cx="5760720" cy="3437890"/>
@@ -2332,7 +2587,7 @@
                     <pic:cNvPicPr/>
                   </pic:nvPicPr>
                   <pic:blipFill>
-                    <a:blip r:embed="rId18"/>
+                    <a:blip r:embed="rId20"/>
                     <a:stretch>
                       <a:fillRect/>
                     </a:stretch>
@@ -3222,7 +3477,7 @@
   <w:style w:type="paragraph" w:default="1" w:styleId="Normal">
     <w:name w:val="Normal"/>
     <w:qFormat/>
-    <w:rsid w:val="001450E7"/>
+    <w:rsid w:val="000A4CB3"/>
   </w:style>
   <w:style w:type="paragraph" w:styleId="Titre1">
     <w:name w:val="heading 1"/>

</xml_diff>